<commit_message>
Added page numbers to template
</commit_message>
<xml_diff>
--- a/pandoc/reference.docx
+++ b/pandoc/reference.docx
@@ -60,7 +60,23 @@
         <w:pStyle w:val="FirstParagraph"/>
       </w:pPr>
       <w:r>
-        <w:t xml:space="preserve">Lorem ipsum dolor sit amet, consectetur adipisicing elit, sed do eiusmod tempor incididunt ut labore et dolore magna aliqua. Ut enim ad minim veniam, quis nostrud exercitation ullamco laboris nisi ut </w:t>
+        <w:t xml:space="preserve">Lorem ipsum dolor sit amet, consectetur adipisicing elit, sed do eiusmod tempor incididunt ut labore et dolore magna aliqua. Ut enim ad minim veniam, quis nostrud exercitation ullamco </w:t>
+      </w:r>
+      <w:proofErr w:type="spellStart"/>
+      <w:r>
+        <w:t>laboris</w:t>
+      </w:r>
+      <w:proofErr w:type="spellEnd"/>
+      <w:r>
+        <w:t xml:space="preserve"> nisi </w:t>
+      </w:r>
+      <w:proofErr w:type="spellStart"/>
+      <w:r>
+        <w:t>ut</w:t>
+      </w:r>
+      <w:proofErr w:type="spellEnd"/>
+      <w:r>
+        <w:t xml:space="preserve"> </w:t>
       </w:r>
       <w:proofErr w:type="spellStart"/>
       <w:r>
@@ -101,7 +117,31 @@
         <w:footnoteReference w:id="1"/>
       </w:r>
       <w:r>
-        <w:t xml:space="preserve"> Duis aute irure dolor in reprehenderit in voluptate velit esse cillum dolore eu fugiat nulla pariatur. Excepteur sint occaecat cupidatat non proident, sunt in culpa qui officia deserunt mollit anim id est laborum.</w:t>
+        <w:t xml:space="preserve"> </w:t>
+      </w:r>
+      <w:proofErr w:type="spellStart"/>
+      <w:r>
+        <w:t>Duis</w:t>
+      </w:r>
+      <w:proofErr w:type="spellEnd"/>
+      <w:r>
+        <w:t xml:space="preserve"> </w:t>
+      </w:r>
+      <w:proofErr w:type="spellStart"/>
+      <w:r>
+        <w:t>aute</w:t>
+      </w:r>
+      <w:proofErr w:type="spellEnd"/>
+      <w:r>
+        <w:t xml:space="preserve"> </w:t>
+      </w:r>
+      <w:proofErr w:type="spellStart"/>
+      <w:r>
+        <w:t>irure</w:t>
+      </w:r>
+      <w:proofErr w:type="spellEnd"/>
+      <w:r>
+        <w:t xml:space="preserve"> dolor in reprehenderit in voluptate velit esse cillum dolore eu fugiat nulla pariatur. Excepteur sint occaecat cupidatat non proident, sunt in culpa qui officia deserunt mollit anim id est laborum.</w:t>
       </w:r>
       <w:r>
         <w:rPr>
@@ -346,8 +386,8 @@
       <w:pPr>
         <w:pStyle w:val="Heading3"/>
       </w:pPr>
-      <w:bookmarkStart w:id="2" w:name="heading-3"/>
-      <w:bookmarkEnd w:id="2"/>
+      <w:bookmarkStart w:id="3" w:name="heading-3"/>
+      <w:bookmarkEnd w:id="3"/>
       <w:r>
         <w:t>Heading 3</w:t>
       </w:r>
@@ -399,8 +439,8 @@
       <w:pPr>
         <w:pStyle w:val="Heading4"/>
       </w:pPr>
-      <w:bookmarkStart w:id="3" w:name="heading-4"/>
-      <w:bookmarkEnd w:id="3"/>
+      <w:bookmarkStart w:id="4" w:name="heading-4"/>
+      <w:bookmarkEnd w:id="4"/>
       <w:r>
         <w:t>Heading 4</w:t>
       </w:r>
@@ -417,8 +457,8 @@
       <w:pPr>
         <w:pStyle w:val="Heading5"/>
       </w:pPr>
-      <w:bookmarkStart w:id="4" w:name="heading-5"/>
-      <w:bookmarkEnd w:id="4"/>
+      <w:bookmarkStart w:id="5" w:name="heading-5"/>
+      <w:bookmarkEnd w:id="5"/>
       <w:r>
         <w:t>Heading 5</w:t>
       </w:r>
@@ -436,8 +476,8 @@
       <w:pPr>
         <w:pStyle w:val="Heading6"/>
       </w:pPr>
-      <w:bookmarkStart w:id="5" w:name="heading-6"/>
-      <w:bookmarkEnd w:id="5"/>
+      <w:bookmarkStart w:id="6" w:name="heading-6"/>
+      <w:bookmarkEnd w:id="6"/>
       <w:r>
         <w:t>Heading 6</w:t>
       </w:r>
@@ -454,16 +494,11 @@
       <w:pPr>
         <w:pStyle w:val="Title"/>
       </w:pPr>
-      <w:bookmarkStart w:id="6" w:name="bibliography"/>
-      <w:bookmarkEnd w:id="6"/>
+      <w:bookmarkStart w:id="7" w:name="bibliography"/>
+      <w:bookmarkEnd w:id="7"/>
       <w:r>
         <w:lastRenderedPageBreak/>
-        <w:t>Bibliogr</w:t>
-      </w:r>
-      <w:bookmarkStart w:id="7" w:name="_GoBack"/>
-      <w:bookmarkEnd w:id="7"/>
-      <w:r>
-        <w:t>aphy</w:t>
+        <w:t>Bibliography</w:t>
       </w:r>
     </w:p>
     <w:p>
@@ -544,9 +579,15 @@
       </w:r>
     </w:p>
     <w:sectPr>
+      <w:headerReference w:type="even" r:id="rId7"/>
+      <w:headerReference w:type="default" r:id="rId8"/>
+      <w:footerReference w:type="even" r:id="rId9"/>
+      <w:footerReference w:type="first" r:id="rId10"/>
       <w:pgSz w:w="12240" w:h="15840"/>
       <w:pgMar w:top="1440" w:right="1440" w:bottom="1440" w:left="1440" w:header="720" w:footer="720" w:gutter="0"/>
       <w:cols w:space="720"/>
+      <w:titlePg/>
+      <w:docGrid w:linePitch="326"/>
     </w:sectPr>
   </w:body>
 </w:document>
@@ -577,6 +618,93 @@
 </w:endnotes>
 </file>
 
+<file path=word/footer1.xml><?xml version="1.0" encoding="utf-8"?>
+<w:ftr xmlns:wpc="http://schemas.microsoft.com/office/word/2010/wordprocessingCanvas" xmlns:mo="http://schemas.microsoft.com/office/mac/office/2008/main" xmlns:mc="http://schemas.openxmlformats.org/markup-compatibility/2006" xmlns:mv="urn:schemas-microsoft-com:mac:vml" xmlns:o="urn:schemas-microsoft-com:office:office" xmlns:r="http://schemas.openxmlformats.org/officeDocument/2006/relationships" xmlns:m="http://schemas.openxmlformats.org/officeDocument/2006/math" xmlns:v="urn:schemas-microsoft-com:vml" xmlns:wp14="http://schemas.microsoft.com/office/word/2010/wordprocessingDrawing" xmlns:wp="http://schemas.openxmlformats.org/drawingml/2006/wordprocessingDrawing" xmlns:w10="urn:schemas-microsoft-com:office:word" xmlns:w="http://schemas.openxmlformats.org/wordprocessingml/2006/main" xmlns:w14="http://schemas.microsoft.com/office/word/2010/wordml" xmlns:w15="http://schemas.microsoft.com/office/word/2012/wordml" xmlns:wpg="http://schemas.microsoft.com/office/word/2010/wordprocessingGroup" xmlns:wpi="http://schemas.microsoft.com/office/word/2010/wordprocessingInk" xmlns:wne="http://schemas.microsoft.com/office/word/2006/wordml" xmlns:wps="http://schemas.microsoft.com/office/word/2010/wordprocessingShape" mc:Ignorable="w14 w15 wp14">
+  <w:p>
+    <w:pPr>
+      <w:pStyle w:val="Footer"/>
+      <w:framePr w:wrap="none" w:vAnchor="text" w:hAnchor="margin" w:xAlign="center" w:y="1"/>
+      <w:rPr>
+        <w:rStyle w:val="PageNumber"/>
+      </w:rPr>
+    </w:pPr>
+    <w:r>
+      <w:rPr>
+        <w:rStyle w:val="PageNumber"/>
+      </w:rPr>
+      <w:fldChar w:fldCharType="begin"/>
+    </w:r>
+    <w:r>
+      <w:rPr>
+        <w:rStyle w:val="PageNumber"/>
+      </w:rPr>
+      <w:instrText xml:space="preserve">PAGE  </w:instrText>
+    </w:r>
+    <w:r>
+      <w:rPr>
+        <w:rStyle w:val="PageNumber"/>
+      </w:rPr>
+      <w:fldChar w:fldCharType="end"/>
+    </w:r>
+  </w:p>
+  <w:p>
+    <w:pPr>
+      <w:pStyle w:val="Footer"/>
+    </w:pPr>
+  </w:p>
+</w:ftr>
+</file>
+
+<file path=word/footer2.xml><?xml version="1.0" encoding="utf-8"?>
+<w:ftr xmlns:wpc="http://schemas.microsoft.com/office/word/2010/wordprocessingCanvas" xmlns:mo="http://schemas.microsoft.com/office/mac/office/2008/main" xmlns:mc="http://schemas.openxmlformats.org/markup-compatibility/2006" xmlns:mv="urn:schemas-microsoft-com:mac:vml" xmlns:o="urn:schemas-microsoft-com:office:office" xmlns:r="http://schemas.openxmlformats.org/officeDocument/2006/relationships" xmlns:m="http://schemas.openxmlformats.org/officeDocument/2006/math" xmlns:v="urn:schemas-microsoft-com:vml" xmlns:wp14="http://schemas.microsoft.com/office/word/2010/wordprocessingDrawing" xmlns:wp="http://schemas.openxmlformats.org/drawingml/2006/wordprocessingDrawing" xmlns:w10="urn:schemas-microsoft-com:office:word" xmlns:w="http://schemas.openxmlformats.org/wordprocessingml/2006/main" xmlns:w14="http://schemas.microsoft.com/office/word/2010/wordml" xmlns:w15="http://schemas.microsoft.com/office/word/2012/wordml" xmlns:wpg="http://schemas.microsoft.com/office/word/2010/wordprocessingGroup" xmlns:wpi="http://schemas.microsoft.com/office/word/2010/wordprocessingInk" xmlns:wne="http://schemas.microsoft.com/office/word/2006/wordml" xmlns:wps="http://schemas.microsoft.com/office/word/2010/wordprocessingShape" mc:Ignorable="w14 w15 wp14">
+  <w:p>
+    <w:pPr>
+      <w:pStyle w:val="Footer"/>
+      <w:framePr w:wrap="none" w:vAnchor="text" w:hAnchor="margin" w:xAlign="center" w:y="1"/>
+      <w:rPr>
+        <w:rStyle w:val="PageNumber"/>
+      </w:rPr>
+    </w:pPr>
+    <w:r>
+      <w:rPr>
+        <w:rStyle w:val="PageNumber"/>
+      </w:rPr>
+      <w:fldChar w:fldCharType="begin"/>
+    </w:r>
+    <w:r>
+      <w:rPr>
+        <w:rStyle w:val="PageNumber"/>
+      </w:rPr>
+      <w:instrText xml:space="preserve">PAGE  </w:instrText>
+    </w:r>
+    <w:r>
+      <w:rPr>
+        <w:rStyle w:val="PageNumber"/>
+      </w:rPr>
+      <w:fldChar w:fldCharType="separate"/>
+    </w:r>
+    <w:r>
+      <w:rPr>
+        <w:rStyle w:val="PageNumber"/>
+        <w:noProof/>
+      </w:rPr>
+      <w:t>1</w:t>
+    </w:r>
+    <w:r>
+      <w:rPr>
+        <w:rStyle w:val="PageNumber"/>
+      </w:rPr>
+      <w:fldChar w:fldCharType="end"/>
+    </w:r>
+  </w:p>
+  <w:p>
+    <w:pPr>
+      <w:pStyle w:val="Footer"/>
+    </w:pPr>
+  </w:p>
+</w:ftr>
+</file>
+
 <file path=word/footnotes.xml><?xml version="1.0" encoding="utf-8"?>
 <w:footnotes xmlns:wpc="http://schemas.microsoft.com/office/word/2010/wordprocessingCanvas" xmlns:mo="http://schemas.microsoft.com/office/mac/office/2008/main" xmlns:mc="http://schemas.openxmlformats.org/markup-compatibility/2006" xmlns:mv="urn:schemas-microsoft-com:mac:vml" xmlns:o="urn:schemas-microsoft-com:office:office" xmlns:r="http://schemas.openxmlformats.org/officeDocument/2006/relationships" xmlns:m="http://schemas.openxmlformats.org/officeDocument/2006/math" xmlns:v="urn:schemas-microsoft-com:vml" xmlns:wp14="http://schemas.microsoft.com/office/word/2010/wordprocessingDrawing" xmlns:wp="http://schemas.openxmlformats.org/drawingml/2006/wordprocessingDrawing" xmlns:w10="urn:schemas-microsoft-com:office:word" xmlns:w="http://schemas.openxmlformats.org/wordprocessingml/2006/main" xmlns:w14="http://schemas.microsoft.com/office/word/2010/wordml" xmlns:w15="http://schemas.microsoft.com/office/word/2012/wordml" xmlns:wpg="http://schemas.microsoft.com/office/word/2010/wordprocessingGroup" xmlns:wpi="http://schemas.microsoft.com/office/word/2010/wordprocessingInk" xmlns:wne="http://schemas.microsoft.com/office/word/2006/wordml" xmlns:wps="http://schemas.microsoft.com/office/word/2010/wordprocessingShape" mc:Ignorable="w14 w15 wp14">
   <w:footnote w:type="separator" w:id="-1">
@@ -716,9 +844,104 @@
       <w:r>
         <w:t xml:space="preserve"> Cross, “Themes of the Book of Kings.” </w:t>
       </w:r>
+      <w:bookmarkStart w:id="2" w:name="_GoBack"/>
+      <w:bookmarkEnd w:id="2"/>
     </w:p>
   </w:footnote>
 </w:footnotes>
+</file>
+
+<file path=word/header1.xml><?xml version="1.0" encoding="utf-8"?>
+<w:hdr xmlns:wpc="http://schemas.microsoft.com/office/word/2010/wordprocessingCanvas" xmlns:mo="http://schemas.microsoft.com/office/mac/office/2008/main" xmlns:mc="http://schemas.openxmlformats.org/markup-compatibility/2006" xmlns:mv="urn:schemas-microsoft-com:mac:vml" xmlns:o="urn:schemas-microsoft-com:office:office" xmlns:r="http://schemas.openxmlformats.org/officeDocument/2006/relationships" xmlns:m="http://schemas.openxmlformats.org/officeDocument/2006/math" xmlns:v="urn:schemas-microsoft-com:vml" xmlns:wp14="http://schemas.microsoft.com/office/word/2010/wordprocessingDrawing" xmlns:wp="http://schemas.openxmlformats.org/drawingml/2006/wordprocessingDrawing" xmlns:w10="urn:schemas-microsoft-com:office:word" xmlns:w="http://schemas.openxmlformats.org/wordprocessingml/2006/main" xmlns:w14="http://schemas.microsoft.com/office/word/2010/wordml" xmlns:w15="http://schemas.microsoft.com/office/word/2012/wordml" xmlns:wpg="http://schemas.microsoft.com/office/word/2010/wordprocessingGroup" xmlns:wpi="http://schemas.microsoft.com/office/word/2010/wordprocessingInk" xmlns:wne="http://schemas.microsoft.com/office/word/2006/wordml" xmlns:wps="http://schemas.microsoft.com/office/word/2010/wordprocessingShape" mc:Ignorable="w14 w15 wp14">
+  <w:p>
+    <w:pPr>
+      <w:pStyle w:val="Header"/>
+      <w:framePr w:wrap="none" w:vAnchor="text" w:hAnchor="margin" w:xAlign="right" w:y="1"/>
+      <w:rPr>
+        <w:rStyle w:val="PageNumber"/>
+      </w:rPr>
+    </w:pPr>
+    <w:r>
+      <w:rPr>
+        <w:rStyle w:val="PageNumber"/>
+      </w:rPr>
+      <w:fldChar w:fldCharType="begin"/>
+    </w:r>
+    <w:r>
+      <w:rPr>
+        <w:rStyle w:val="PageNumber"/>
+      </w:rPr>
+      <w:instrText xml:space="preserve">PAGE  </w:instrText>
+    </w:r>
+    <w:r>
+      <w:rPr>
+        <w:rStyle w:val="PageNumber"/>
+      </w:rPr>
+      <w:fldChar w:fldCharType="end"/>
+    </w:r>
+  </w:p>
+  <w:p>
+    <w:pPr>
+      <w:pStyle w:val="Header"/>
+      <w:ind w:right="360"/>
+    </w:pPr>
+  </w:p>
+</w:hdr>
+</file>
+
+<file path=word/header2.xml><?xml version="1.0" encoding="utf-8"?>
+<w:hdr xmlns:wpc="http://schemas.microsoft.com/office/word/2010/wordprocessingCanvas" xmlns:mo="http://schemas.microsoft.com/office/mac/office/2008/main" xmlns:mc="http://schemas.openxmlformats.org/markup-compatibility/2006" xmlns:mv="urn:schemas-microsoft-com:mac:vml" xmlns:o="urn:schemas-microsoft-com:office:office" xmlns:r="http://schemas.openxmlformats.org/officeDocument/2006/relationships" xmlns:m="http://schemas.openxmlformats.org/officeDocument/2006/math" xmlns:v="urn:schemas-microsoft-com:vml" xmlns:wp14="http://schemas.microsoft.com/office/word/2010/wordprocessingDrawing" xmlns:wp="http://schemas.openxmlformats.org/drawingml/2006/wordprocessingDrawing" xmlns:w10="urn:schemas-microsoft-com:office:word" xmlns:w="http://schemas.openxmlformats.org/wordprocessingml/2006/main" xmlns:w14="http://schemas.microsoft.com/office/word/2010/wordml" xmlns:w15="http://schemas.microsoft.com/office/word/2012/wordml" xmlns:wpg="http://schemas.microsoft.com/office/word/2010/wordprocessingGroup" xmlns:wpi="http://schemas.microsoft.com/office/word/2010/wordprocessingInk" xmlns:wne="http://schemas.microsoft.com/office/word/2006/wordml" xmlns:wps="http://schemas.microsoft.com/office/word/2010/wordprocessingShape" mc:Ignorable="w14 w15 wp14">
+  <w:p>
+    <w:pPr>
+      <w:pStyle w:val="Header"/>
+      <w:framePr w:wrap="none" w:vAnchor="text" w:hAnchor="margin" w:xAlign="right" w:y="1"/>
+      <w:rPr>
+        <w:rStyle w:val="PageNumber"/>
+      </w:rPr>
+    </w:pPr>
+    <w:r>
+      <w:rPr>
+        <w:rStyle w:val="PageNumber"/>
+      </w:rPr>
+      <w:fldChar w:fldCharType="begin"/>
+    </w:r>
+    <w:r>
+      <w:rPr>
+        <w:rStyle w:val="PageNumber"/>
+      </w:rPr>
+      <w:instrText xml:space="preserve">PAGE  </w:instrText>
+    </w:r>
+    <w:r>
+      <w:rPr>
+        <w:rStyle w:val="PageNumber"/>
+      </w:rPr>
+      <w:fldChar w:fldCharType="separate"/>
+    </w:r>
+    <w:r>
+      <w:rPr>
+        <w:rStyle w:val="PageNumber"/>
+        <w:noProof/>
+      </w:rPr>
+      <w:t>4</w:t>
+    </w:r>
+    <w:r>
+      <w:rPr>
+        <w:rStyle w:val="PageNumber"/>
+      </w:rPr>
+      <w:fldChar w:fldCharType="end"/>
+    </w:r>
+  </w:p>
+  <w:p>
+    <w:pPr>
+      <w:pStyle w:val="Header"/>
+      <w:ind w:right="360"/>
+      <w:jc w:val="right"/>
+    </w:pPr>
+    <w:r>
+      <w:t>Weinbender</w:t>
+    </w:r>
+  </w:p>
+</w:hdr>
 </file>
 
 <file path=word/numbering.xml><?xml version="1.0" encoding="utf-8"?>
@@ -2535,6 +2758,59 @@
       <w:rFonts w:ascii="Linux Libertine" w:hAnsi="Linux Libertine"/>
     </w:rPr>
   </w:style>
+  <w:style w:type="paragraph" w:styleId="Header">
+    <w:name w:val="header"/>
+    <w:basedOn w:val="Normal"/>
+    <w:link w:val="HeaderChar"/>
+    <w:unhideWhenUsed/>
+    <w:rsid w:val="00083638"/>
+    <w:pPr>
+      <w:tabs>
+        <w:tab w:val="center" w:pos="4680"/>
+        <w:tab w:val="right" w:pos="9360"/>
+      </w:tabs>
+      <w:spacing w:after="0"/>
+    </w:pPr>
+  </w:style>
+  <w:style w:type="character" w:customStyle="1" w:styleId="HeaderChar">
+    <w:name w:val="Header Char"/>
+    <w:basedOn w:val="DefaultParagraphFont"/>
+    <w:link w:val="Header"/>
+    <w:rsid w:val="00083638"/>
+    <w:rPr>
+      <w:rFonts w:ascii="Linux Libertine" w:hAnsi="Linux Libertine"/>
+    </w:rPr>
+  </w:style>
+  <w:style w:type="paragraph" w:styleId="Footer">
+    <w:name w:val="footer"/>
+    <w:basedOn w:val="Normal"/>
+    <w:link w:val="FooterChar"/>
+    <w:unhideWhenUsed/>
+    <w:rsid w:val="00083638"/>
+    <w:pPr>
+      <w:tabs>
+        <w:tab w:val="center" w:pos="4680"/>
+        <w:tab w:val="right" w:pos="9360"/>
+      </w:tabs>
+      <w:spacing w:after="0"/>
+    </w:pPr>
+  </w:style>
+  <w:style w:type="character" w:customStyle="1" w:styleId="FooterChar">
+    <w:name w:val="Footer Char"/>
+    <w:basedOn w:val="DefaultParagraphFont"/>
+    <w:link w:val="Footer"/>
+    <w:rsid w:val="00083638"/>
+    <w:rPr>
+      <w:rFonts w:ascii="Linux Libertine" w:hAnsi="Linux Libertine"/>
+    </w:rPr>
+  </w:style>
+  <w:style w:type="character" w:styleId="PageNumber">
+    <w:name w:val="page number"/>
+    <w:basedOn w:val="DefaultParagraphFont"/>
+    <w:semiHidden/>
+    <w:unhideWhenUsed/>
+    <w:rsid w:val="00083638"/>
+  </w:style>
 </w:styles>
 </file>
 

</xml_diff>

<commit_message>
Initial filters for tex4ht
</commit_message>
<xml_diff>
--- a/pandoc/reference.docx
+++ b/pandoc/reference.docx
@@ -60,7 +60,36 @@
         <w:pStyle w:val="FirstParagraph"/>
       </w:pPr>
       <w:r>
-        <w:t xml:space="preserve">Lorem ipsum dolor sit amet, consectetur adipisicing elit, sed do eiusmod tempor incididunt ut labore et dolore magna aliqua. Ut enim ad minim veniam, quis nostrud exercitation ullamco </w:t>
+        <w:t>Lorem ipsum dolor sit amet, consectetur adipisicing elit, sed do eiusmo</w:t>
+      </w:r>
+      <w:bookmarkStart w:id="1" w:name="_GoBack"/>
+      <w:bookmarkEnd w:id="1"/>
+      <w:r>
+        <w:t xml:space="preserve">d tempor incididunt ut labore et dolore magna aliqua. Ut enim ad minim veniam, </w:t>
+      </w:r>
+      <w:proofErr w:type="spellStart"/>
+      <w:r>
+        <w:t>quis</w:t>
+      </w:r>
+      <w:proofErr w:type="spellEnd"/>
+      <w:r>
+        <w:t xml:space="preserve"> </w:t>
+      </w:r>
+      <w:proofErr w:type="spellStart"/>
+      <w:r>
+        <w:t>nostrud</w:t>
+      </w:r>
+      <w:proofErr w:type="spellEnd"/>
+      <w:r>
+        <w:t xml:space="preserve"> exercitation </w:t>
+      </w:r>
+      <w:proofErr w:type="spellStart"/>
+      <w:r>
+        <w:t>ullamco</w:t>
+      </w:r>
+      <w:proofErr w:type="spellEnd"/>
+      <w:r>
+        <w:t xml:space="preserve"> </w:t>
       </w:r>
       <w:proofErr w:type="spellStart"/>
       <w:r>
@@ -287,8 +316,8 @@
       <w:pPr>
         <w:pStyle w:val="Heading2"/>
       </w:pPr>
-      <w:bookmarkStart w:id="1" w:name="heading-2"/>
-      <w:bookmarkEnd w:id="1"/>
+      <w:bookmarkStart w:id="2" w:name="heading-2"/>
+      <w:bookmarkEnd w:id="2"/>
       <w:r>
         <w:t>Heading 2</w:t>
       </w:r>
@@ -844,8 +873,6 @@
       <w:r>
         <w:t xml:space="preserve"> Cross, “Themes of the Book of Kings.” </w:t>
       </w:r>
-      <w:bookmarkStart w:id="2" w:name="_GoBack"/>
-      <w:bookmarkEnd w:id="2"/>
     </w:p>
   </w:footnote>
 </w:footnotes>
@@ -922,7 +949,7 @@
         <w:rStyle w:val="PageNumber"/>
         <w:noProof/>
       </w:rPr>
-      <w:t>4</w:t>
+      <w:t>5</w:t>
     </w:r>
     <w:r>
       <w:rPr>
@@ -1133,7 +1160,7 @@
   <w:abstractNum w:abstractNumId="2">
     <w:nsid w:val="FFFFFF1D"/>
     <w:multiLevelType w:val="multilevel"/>
-    <w:tmpl w:val="E7705EE0"/>
+    <w:tmpl w:val="BBD45F60"/>
     <w:lvl w:ilvl="0">
       <w:start w:val="1"/>
       <w:numFmt w:val="bullet"/>
@@ -1273,7 +1300,7 @@
   <w:abstractNum w:abstractNumId="3">
     <w:nsid w:val="FFFFFF7C"/>
     <w:multiLevelType w:val="singleLevel"/>
-    <w:tmpl w:val="59F0CCBC"/>
+    <w:tmpl w:val="49E07BC6"/>
     <w:lvl w:ilvl="0">
       <w:start w:val="1"/>
       <w:numFmt w:val="decimal"/>
@@ -1290,7 +1317,7 @@
   <w:abstractNum w:abstractNumId="4">
     <w:nsid w:val="FFFFFF7D"/>
     <w:multiLevelType w:val="singleLevel"/>
-    <w:tmpl w:val="E960869E"/>
+    <w:tmpl w:val="0060A6F8"/>
     <w:lvl w:ilvl="0">
       <w:start w:val="1"/>
       <w:numFmt w:val="decimal"/>
@@ -1307,7 +1334,7 @@
   <w:abstractNum w:abstractNumId="5">
     <w:nsid w:val="FFFFFF7E"/>
     <w:multiLevelType w:val="singleLevel"/>
-    <w:tmpl w:val="F536C6D2"/>
+    <w:tmpl w:val="10FE2090"/>
     <w:lvl w:ilvl="0">
       <w:start w:val="1"/>
       <w:numFmt w:val="decimal"/>
@@ -1324,7 +1351,7 @@
   <w:abstractNum w:abstractNumId="6">
     <w:nsid w:val="FFFFFF7F"/>
     <w:multiLevelType w:val="singleLevel"/>
-    <w:tmpl w:val="F066F7A2"/>
+    <w:tmpl w:val="743CC6AC"/>
     <w:lvl w:ilvl="0">
       <w:start w:val="1"/>
       <w:numFmt w:val="decimal"/>
@@ -1341,7 +1368,7 @@
   <w:abstractNum w:abstractNumId="7">
     <w:nsid w:val="FFFFFF80"/>
     <w:multiLevelType w:val="singleLevel"/>
-    <w:tmpl w:val="D114A8CC"/>
+    <w:tmpl w:val="E7E02234"/>
     <w:lvl w:ilvl="0">
       <w:start w:val="1"/>
       <w:numFmt w:val="bullet"/>
@@ -1361,7 +1388,7 @@
   <w:abstractNum w:abstractNumId="8">
     <w:nsid w:val="FFFFFF81"/>
     <w:multiLevelType w:val="singleLevel"/>
-    <w:tmpl w:val="EB9EC73A"/>
+    <w:tmpl w:val="B19AF38A"/>
     <w:lvl w:ilvl="0">
       <w:start w:val="1"/>
       <w:numFmt w:val="bullet"/>
@@ -1381,7 +1408,7 @@
   <w:abstractNum w:abstractNumId="9">
     <w:nsid w:val="FFFFFF82"/>
     <w:multiLevelType w:val="singleLevel"/>
-    <w:tmpl w:val="42BA37C0"/>
+    <w:tmpl w:val="A9AA54EE"/>
     <w:lvl w:ilvl="0">
       <w:start w:val="1"/>
       <w:numFmt w:val="bullet"/>
@@ -1401,7 +1428,7 @@
   <w:abstractNum w:abstractNumId="10">
     <w:nsid w:val="FFFFFF83"/>
     <w:multiLevelType w:val="singleLevel"/>
-    <w:tmpl w:val="3494774C"/>
+    <w:tmpl w:val="95A0BA70"/>
     <w:lvl w:ilvl="0">
       <w:start w:val="1"/>
       <w:numFmt w:val="bullet"/>
@@ -1421,7 +1448,7 @@
   <w:abstractNum w:abstractNumId="11">
     <w:nsid w:val="FFFFFF88"/>
     <w:multiLevelType w:val="singleLevel"/>
-    <w:tmpl w:val="8A520B44"/>
+    <w:tmpl w:val="3126E5D6"/>
     <w:lvl w:ilvl="0">
       <w:start w:val="1"/>
       <w:numFmt w:val="decimal"/>
@@ -1438,7 +1465,7 @@
   <w:abstractNum w:abstractNumId="12">
     <w:nsid w:val="FFFFFF89"/>
     <w:multiLevelType w:val="singleLevel"/>
-    <w:tmpl w:val="24BCB688"/>
+    <w:tmpl w:val="F9EA43D2"/>
     <w:lvl w:ilvl="0">
       <w:start w:val="1"/>
       <w:numFmt w:val="bullet"/>
@@ -2095,9 +2122,9 @@
   <w:style w:type="paragraph" w:default="1" w:styleId="Normal">
     <w:name w:val="Normal"/>
     <w:qFormat/>
-    <w:rsid w:val="002C189E"/>
-    <w:rPr>
-      <w:rFonts w:ascii="Linux Libertine" w:hAnsi="Linux Libertine"/>
+    <w:rsid w:val="001810BE"/>
+    <w:rPr>
+      <w:rFonts w:ascii="Times New Roman" w:hAnsi="Times New Roman"/>
     </w:rPr>
   </w:style>
   <w:style w:type="paragraph" w:styleId="Heading1">
@@ -2424,8 +2451,10 @@
   </w:style>
   <w:style w:type="character" w:styleId="FootnoteReference">
     <w:name w:val="footnote reference"/>
-    <w:basedOn w:val="CaptionChar"/>
-    <w:rPr>
+    <w:basedOn w:val="DefaultParagraphFont"/>
+    <w:rsid w:val="00314CCA"/>
+    <w:rPr>
+      <w:rFonts w:ascii="Times New Roman" w:hAnsi="Times New Roman"/>
       <w:vertAlign w:val="superscript"/>
     </w:rPr>
   </w:style>

</xml_diff>